<commit_message>
master push for carson
</commit_message>
<xml_diff>
--- a/Bugs.docx
+++ b/Bugs.docx
@@ -12,42 +12,6 @@
       </w:pPr>
       <w:r>
         <w:t>Everything moves whenever anything happens to a sprite</w:t>
-      </w:r>
-    </w:p>
-    <w:p>
-      <w:pPr>
-        <w:pStyle w:val="ListParagraph"/>
-        <w:numPr>
-          <w:ilvl w:val="0"/>
-          <w:numId w:val="1"/>
-        </w:numPr>
-      </w:pPr>
-      <w:r>
-        <w:t>Player laser spawn place moves up every game</w:t>
-      </w:r>
-    </w:p>
-    <w:p>
-      <w:pPr>
-        <w:pStyle w:val="ListParagraph"/>
-        <w:numPr>
-          <w:ilvl w:val="0"/>
-          <w:numId w:val="1"/>
-        </w:numPr>
-      </w:pPr>
-      <w:r>
-        <w:t>Player is an explosion</w:t>
-      </w:r>
-    </w:p>
-    <w:p>
-      <w:pPr>
-        <w:pStyle w:val="ListParagraph"/>
-        <w:numPr>
-          <w:ilvl w:val="0"/>
-          <w:numId w:val="1"/>
-        </w:numPr>
-      </w:pPr>
-      <w:r>
-        <w:t>Enemies do not damage the shields</w:t>
       </w:r>
     </w:p>
     <w:p>
@@ -88,20 +52,6 @@
       <w:r>
         <w:t xml:space="preserve"> after killed</w:t>
       </w:r>
-    </w:p>
-    <w:p>
-      <w:pPr>
-        <w:pStyle w:val="ListParagraph"/>
-        <w:numPr>
-          <w:ilvl w:val="0"/>
-          <w:numId w:val="1"/>
-        </w:numPr>
-      </w:pPr>
-      <w:r>
-        <w:t>Hits side wall and ends game</w:t>
-      </w:r>
-      <w:bookmarkStart w:id="0" w:name="_GoBack"/>
-      <w:bookmarkEnd w:id="0"/>
     </w:p>
     <w:p/>
     <w:sectPr>

</xml_diff>